<commit_message>
Nw notes for if(){} and adding else if(){}
</commit_message>
<xml_diff>
--- a/1 - HTML⧸CSS/2 - Write Later.docx
+++ b/1 - HTML⧸CSS/2 - Write Later.docx
@@ -240,86 +240,283 @@
           <w:sz w:val="36"/>
           <w:szCs w:val="18"/>
         </w:rPr>
-        <w:t xml:space="preserve"> (windows key + </w:t>
-      </w:r>
-      <w:r>
-        <w:rPr>
-          <w:rFonts w:ascii="Calibri" w:eastAsia="Calibri" w:hAnsi="Calibri" w:cs="Calibri"/>
-          <w:sz w:val="36"/>
-          <w:szCs w:val="18"/>
-        </w:rPr>
-        <w:t>shift + s</w:t>
+        <w:t xml:space="preserve"> (windows key + shift + s)</w:t>
+      </w:r>
+      <w:r>
+        <w:rPr>
+          <w:rFonts w:ascii="Calibri" w:eastAsia="Calibri" w:hAnsi="Calibri" w:cs="Calibri"/>
+          <w:sz w:val="36"/>
+          <w:szCs w:val="18"/>
+        </w:rPr>
+        <w:t xml:space="preserve"> in order to send a picture of the code’s results, </w:t>
+      </w:r>
+    </w:p>
+    <w:p>
+      <w:pPr>
+        <w:jc w:val="center"/>
+        <w:rPr>
+          <w:rFonts w:ascii="Calibri" w:eastAsia="Calibri" w:hAnsi="Calibri" w:cs="Calibri"/>
+          <w:sz w:val="36"/>
+          <w:szCs w:val="18"/>
+        </w:rPr>
+      </w:pPr>
+      <w:r>
+        <w:rPr>
+          <w:rFonts w:ascii="Calibri" w:eastAsia="Calibri" w:hAnsi="Calibri" w:cs="Calibri"/>
+          <w:sz w:val="36"/>
+          <w:szCs w:val="18"/>
+        </w:rPr>
+        <w:t xml:space="preserve">All of this, </w:t>
+      </w:r>
+      <w:proofErr w:type="gramStart"/>
+      <w:r>
+        <w:rPr>
+          <w:rFonts w:ascii="Calibri" w:eastAsia="Calibri" w:hAnsi="Calibri" w:cs="Calibri"/>
+          <w:sz w:val="36"/>
+          <w:szCs w:val="18"/>
+        </w:rPr>
+        <w:t>So</w:t>
+      </w:r>
+      <w:proofErr w:type="gramEnd"/>
+      <w:r>
+        <w:rPr>
+          <w:rFonts w:ascii="Calibri" w:eastAsia="Calibri" w:hAnsi="Calibri" w:cs="Calibri"/>
+          <w:sz w:val="36"/>
+          <w:szCs w:val="18"/>
+        </w:rPr>
+        <w:t xml:space="preserve"> that</w:t>
+      </w:r>
+      <w:r>
+        <w:rPr>
+          <w:rFonts w:ascii="Calibri" w:eastAsia="Calibri" w:hAnsi="Calibri" w:cs="Calibri"/>
+          <w:sz w:val="36"/>
+          <w:szCs w:val="18"/>
+        </w:rPr>
+        <w:t xml:space="preserve"> other people better know what’s the problem</w:t>
+      </w:r>
+      <w:r>
+        <w:rPr>
+          <w:rFonts w:ascii="Calibri" w:eastAsia="Calibri" w:hAnsi="Calibri" w:cs="Calibri"/>
+          <w:sz w:val="36"/>
+          <w:szCs w:val="18"/>
+        </w:rPr>
+        <w:t>.</w:t>
+      </w:r>
+    </w:p>
+    <w:p>
+      <w:pPr>
+        <w:jc w:val="center"/>
+        <w:rPr>
+          <w:rFonts w:ascii="Calibri" w:eastAsia="Calibri" w:hAnsi="Calibri" w:cs="Calibri"/>
+          <w:sz w:val="36"/>
+          <w:szCs w:val="18"/>
+        </w:rPr>
+      </w:pPr>
+    </w:p>
+    <w:p>
+      <w:pPr>
+        <w:jc w:val="center"/>
+        <w:rPr>
+          <w:rFonts w:ascii="Calibri" w:eastAsia="Calibri" w:hAnsi="Calibri" w:cs="Calibri"/>
+          <w:sz w:val="36"/>
+          <w:szCs w:val="18"/>
+        </w:rPr>
+      </w:pPr>
+      <w:proofErr w:type="gramStart"/>
+      <w:r>
+        <w:rPr>
+          <w:rFonts w:ascii="Calibri" w:eastAsia="Calibri" w:hAnsi="Calibri" w:cs="Calibri"/>
+          <w:sz w:val="36"/>
+          <w:szCs w:val="18"/>
+        </w:rPr>
+        <w:t>Using :focus</w:t>
+      </w:r>
+      <w:proofErr w:type="gramEnd"/>
+      <w:r>
+        <w:rPr>
+          <w:rFonts w:ascii="Calibri" w:eastAsia="Calibri" w:hAnsi="Calibri" w:cs="Calibri"/>
+          <w:sz w:val="36"/>
+          <w:szCs w:val="18"/>
+        </w:rPr>
+        <w:t xml:space="preserve"> to make </w:t>
+      </w:r>
+      <w:r>
+        <w:rPr>
+          <w:rFonts w:ascii="Calibri" w:eastAsia="Calibri" w:hAnsi="Calibri" w:cs="Calibri"/>
+          <w:sz w:val="36"/>
+          <w:szCs w:val="18"/>
+        </w:rPr>
+        <w:t>an animation play out when the content is clicked on. (This is for when you want the custom series of changes that you created with @</w:t>
+      </w:r>
+      <w:proofErr w:type="spellStart"/>
+      <w:r>
+        <w:rPr>
+          <w:rFonts w:ascii="Calibri" w:eastAsia="Calibri" w:hAnsi="Calibri" w:cs="Calibri"/>
+          <w:sz w:val="36"/>
+          <w:szCs w:val="18"/>
+        </w:rPr>
+        <w:t>keyframes</w:t>
+      </w:r>
+      <w:proofErr w:type="spellEnd"/>
+      <w:r>
+        <w:rPr>
+          <w:rFonts w:ascii="Calibri" w:eastAsia="Calibri" w:hAnsi="Calibri" w:cs="Calibri"/>
+          <w:sz w:val="36"/>
+          <w:szCs w:val="18"/>
+        </w:rPr>
+        <w:t xml:space="preserve"> to play out properly when the user clicks on the content, </w:t>
+      </w:r>
+      <w:proofErr w:type="gramStart"/>
+      <w:r>
+        <w:rPr>
+          <w:rFonts w:ascii="Calibri" w:eastAsia="Calibri" w:hAnsi="Calibri" w:cs="Calibri"/>
+          <w:sz w:val="36"/>
+          <w:szCs w:val="18"/>
+        </w:rPr>
+        <w:t>As :checked</w:t>
+      </w:r>
+      <w:proofErr w:type="gramEnd"/>
+      <w:r>
+        <w:rPr>
+          <w:rFonts w:ascii="Calibri" w:eastAsia="Calibri" w:hAnsi="Calibri" w:cs="Calibri"/>
+          <w:sz w:val="36"/>
+          <w:szCs w:val="18"/>
+        </w:rPr>
+        <w:t xml:space="preserve"> will not work properly)</w:t>
+      </w:r>
+    </w:p>
+    <w:p>
+      <w:pPr>
+        <w:jc w:val="center"/>
+        <w:rPr>
+          <w:rFonts w:ascii="Calibri" w:eastAsia="Calibri" w:hAnsi="Calibri" w:cs="Calibri"/>
+          <w:sz w:val="36"/>
+          <w:szCs w:val="18"/>
+        </w:rPr>
+      </w:pPr>
+    </w:p>
+    <w:p>
+      <w:pPr>
+        <w:jc w:val="center"/>
+        <w:rPr>
+          <w:rFonts w:ascii="Calibri" w:eastAsia="Calibri" w:hAnsi="Calibri" w:cs="Calibri"/>
+          <w:sz w:val="36"/>
+          <w:szCs w:val="18"/>
+        </w:rPr>
+      </w:pPr>
+      <w:r>
+        <w:rPr>
+          <w:rFonts w:ascii="Calibri" w:eastAsia="Calibri" w:hAnsi="Calibri" w:cs="Calibri"/>
+          <w:sz w:val="36"/>
+          <w:szCs w:val="18"/>
+        </w:rPr>
+        <w:t xml:space="preserve">Add a note about how setting the value of either overflow-x:  or </w:t>
+      </w:r>
+      <w:r>
+        <w:rPr>
+          <w:rFonts w:ascii="Calibri" w:eastAsia="Calibri" w:hAnsi="Calibri" w:cs="Calibri"/>
+          <w:sz w:val="36"/>
+          <w:szCs w:val="18"/>
+        </w:rPr>
+        <w:t>overflow</w:t>
+      </w:r>
+      <w:r>
+        <w:rPr>
+          <w:rFonts w:ascii="Calibri" w:eastAsia="Calibri" w:hAnsi="Calibri" w:cs="Calibri"/>
+          <w:sz w:val="36"/>
+          <w:szCs w:val="18"/>
+        </w:rPr>
+        <w:t>-y</w:t>
+      </w:r>
+      <w:r>
+        <w:rPr>
+          <w:rFonts w:ascii="Calibri" w:eastAsia="Calibri" w:hAnsi="Calibri" w:cs="Calibri"/>
+          <w:sz w:val="36"/>
+          <w:szCs w:val="18"/>
+        </w:rPr>
+        <w:t xml:space="preserve">: </w:t>
+      </w:r>
+      <w:r>
+        <w:rPr>
+          <w:rFonts w:ascii="Calibri" w:eastAsia="Calibri" w:hAnsi="Calibri" w:cs="Calibri"/>
+          <w:sz w:val="36"/>
+          <w:szCs w:val="18"/>
+        </w:rPr>
+        <w:t>to hidden will cause the parent tag to hide the parts of the content that fall of if both height and width. Example:</w:t>
+      </w:r>
+    </w:p>
+    <w:p>
+      <w:pPr>
+        <w:jc w:val="center"/>
+        <w:rPr>
+          <w:rFonts w:ascii="Calibri" w:eastAsia="Calibri" w:hAnsi="Calibri" w:cs="Calibri"/>
+          <w:sz w:val="36"/>
+          <w:szCs w:val="18"/>
+        </w:rPr>
+      </w:pPr>
+      <w:r>
+        <w:rPr>
+          <w:rFonts w:ascii="Calibri" w:eastAsia="Calibri" w:hAnsi="Calibri" w:cs="Calibri"/>
+          <w:sz w:val="36"/>
+          <w:szCs w:val="18"/>
+        </w:rPr>
+        <w:lastRenderedPageBreak/>
+        <w:t>Overflow-y: hidden;</w:t>
+      </w:r>
+    </w:p>
+    <w:p>
+      <w:pPr>
+        <w:jc w:val="center"/>
+        <w:rPr>
+          <w:rFonts w:ascii="Calibri" w:eastAsia="Calibri" w:hAnsi="Calibri" w:cs="Calibri"/>
+          <w:sz w:val="36"/>
+          <w:szCs w:val="18"/>
+        </w:rPr>
+      </w:pPr>
+      <w:r>
+        <w:rPr>
+          <w:rFonts w:ascii="Calibri" w:eastAsia="Calibri" w:hAnsi="Calibri" w:cs="Calibri"/>
+          <w:sz w:val="36"/>
+          <w:szCs w:val="18"/>
+        </w:rPr>
+        <w:t>Overflow-x: visible;</w:t>
+      </w:r>
+    </w:p>
+    <w:p>
+      <w:pPr>
+        <w:jc w:val="center"/>
+        <w:rPr>
+          <w:rFonts w:ascii="Calibri" w:eastAsia="Calibri" w:hAnsi="Calibri" w:cs="Calibri"/>
+          <w:sz w:val="36"/>
+          <w:szCs w:val="18"/>
+        </w:rPr>
+      </w:pPr>
+      <w:r>
+        <w:rPr>
+          <w:rFonts w:ascii="Calibri" w:eastAsia="Calibri" w:hAnsi="Calibri" w:cs="Calibri"/>
+          <w:sz w:val="36"/>
+          <w:szCs w:val="18"/>
+        </w:rPr>
+        <w:t xml:space="preserve">Even the parts that fall out of the width of the content will be hidden thanks to </w:t>
+      </w:r>
+      <w:r>
+        <w:rPr>
+          <w:rFonts w:ascii="Calibri" w:eastAsia="Calibri" w:hAnsi="Calibri" w:cs="Calibri"/>
+          <w:sz w:val="36"/>
+          <w:szCs w:val="18"/>
+        </w:rPr>
+        <w:t>Overflow-</w:t>
+      </w:r>
+      <w:r>
+        <w:rPr>
+          <w:rFonts w:ascii="Calibri" w:eastAsia="Calibri" w:hAnsi="Calibri" w:cs="Calibri"/>
+          <w:sz w:val="36"/>
+          <w:szCs w:val="18"/>
+        </w:rPr>
+        <w:t>y: hidden;</w:t>
       </w:r>
       <w:bookmarkStart w:id="0" w:name="_GoBack"/>
       <w:bookmarkEnd w:id="0"/>
-      <w:r>
-        <w:rPr>
-          <w:rFonts w:ascii="Calibri" w:eastAsia="Calibri" w:hAnsi="Calibri" w:cs="Calibri"/>
-          <w:sz w:val="36"/>
-          <w:szCs w:val="18"/>
-        </w:rPr>
-        <w:t>)</w:t>
-      </w:r>
-      <w:r>
-        <w:rPr>
-          <w:rFonts w:ascii="Calibri" w:eastAsia="Calibri" w:hAnsi="Calibri" w:cs="Calibri"/>
-          <w:sz w:val="36"/>
-          <w:szCs w:val="18"/>
-        </w:rPr>
-        <w:t xml:space="preserve"> in order to send a picture of the code’s results, </w:t>
-      </w:r>
-    </w:p>
-    <w:p>
-      <w:pPr>
-        <w:jc w:val="center"/>
-        <w:rPr>
-          <w:rFonts w:ascii="Calibri" w:eastAsia="Calibri" w:hAnsi="Calibri" w:cs="Calibri"/>
-          <w:color w:val="000000" w:themeColor="text1"/>
-          <w:sz w:val="44"/>
-        </w:rPr>
-      </w:pPr>
-      <w:r>
-        <w:rPr>
-          <w:rFonts w:ascii="Calibri" w:eastAsia="Calibri" w:hAnsi="Calibri" w:cs="Calibri"/>
-          <w:sz w:val="36"/>
-          <w:szCs w:val="18"/>
-        </w:rPr>
-        <w:t xml:space="preserve">All of this, </w:t>
-      </w:r>
-      <w:proofErr w:type="gramStart"/>
-      <w:r>
-        <w:rPr>
-          <w:rFonts w:ascii="Calibri" w:eastAsia="Calibri" w:hAnsi="Calibri" w:cs="Calibri"/>
-          <w:sz w:val="36"/>
-          <w:szCs w:val="18"/>
-        </w:rPr>
-        <w:t>So</w:t>
-      </w:r>
-      <w:proofErr w:type="gramEnd"/>
-      <w:r>
-        <w:rPr>
-          <w:rFonts w:ascii="Calibri" w:eastAsia="Calibri" w:hAnsi="Calibri" w:cs="Calibri"/>
-          <w:sz w:val="36"/>
-          <w:szCs w:val="18"/>
-        </w:rPr>
-        <w:t xml:space="preserve"> that</w:t>
-      </w:r>
-      <w:r>
-        <w:rPr>
-          <w:rFonts w:ascii="Calibri" w:eastAsia="Calibri" w:hAnsi="Calibri" w:cs="Calibri"/>
-          <w:sz w:val="36"/>
-          <w:szCs w:val="18"/>
-        </w:rPr>
-        <w:t xml:space="preserve"> other people better know what’s the problem</w:t>
-      </w:r>
-      <w:r>
-        <w:rPr>
-          <w:rFonts w:ascii="Calibri" w:eastAsia="Calibri" w:hAnsi="Calibri" w:cs="Calibri"/>
-          <w:sz w:val="36"/>
-          <w:szCs w:val="18"/>
-        </w:rPr>
-        <w:t>.</w:t>
-      </w:r>
     </w:p>
     <w:p>
       <w:pPr>

</xml_diff>